<commit_message>
completed the reflection report.
</commit_message>
<xml_diff>
--- a/Reflection.docx
+++ b/Reflection.docx
@@ -1,6 +1,6 @@
 
 <file path=word/document.xml><?xml version="1.0" encoding="utf-8"?>
-<w:document xmlns:wpc="http://schemas.microsoft.com/office/word/2010/wordprocessingCanvas" xmlns:cx="http://schemas.microsoft.com/office/drawing/2014/chartex" xmlns:cx1="http://schemas.microsoft.com/office/drawing/2015/9/8/chartex" xmlns:cx2="http://schemas.microsoft.com/office/drawing/2015/10/21/chartex" xmlns:cx3="http://schemas.microsoft.com/office/drawing/2016/5/9/chartex" xmlns:cx4="http://schemas.microsoft.com/office/drawing/2016/5/10/chartex" xmlns:cx5="http://schemas.microsoft.com/office/drawing/2016/5/11/chartex" xmlns:cx6="http://schemas.microsoft.com/office/drawing/2016/5/12/chartex" xmlns:cx7="http://schemas.microsoft.com/office/drawing/2016/5/13/chartex" xmlns:cx8="http://schemas.microsoft.com/office/drawing/2016/5/14/chartex" xmlns:mc="http://schemas.openxmlformats.org/markup-compatibility/2006" xmlns:aink="http://schemas.microsoft.com/office/drawing/2016/ink" xmlns:am3d="http://schemas.microsoft.com/office/drawing/2017/model3d" xmlns:o="urn:schemas-microsoft-com:office:office" xmlns:oel="http://schemas.microsoft.com/office/2019/extlst" xmlns:r="http://schemas.openxmlformats.org/officeDocument/2006/relationships" xmlns:m="http://schemas.openxmlformats.org/officeDocument/2006/math" xmlns:v="urn:schemas-microsoft-com:vml" xmlns:wp14="http://schemas.microsoft.com/office/word/2010/wordprocessingDrawing" xmlns:wp="http://schemas.openxmlformats.org/drawingml/2006/wordprocessingDrawing" xmlns:w10="urn:schemas-microsoft-com:office:word" xmlns:w="http://schemas.openxmlformats.org/wordprocessingml/2006/main" xmlns:w14="http://schemas.microsoft.com/office/word/2010/wordml" xmlns:w15="http://schemas.microsoft.com/office/word/2012/wordml" xmlns:w16cex="http://schemas.microsoft.com/office/word/2018/wordml/cex" xmlns:w16cid="http://schemas.microsoft.com/office/word/2016/wordml/cid" xmlns:w16="http://schemas.microsoft.com/office/word/2018/wordml" xmlns:w16du="http://schemas.microsoft.com/office/word/2023/wordml/word16du" xmlns:w16sdtdh="http://schemas.microsoft.com/office/word/2020/wordml/sdtdatahash" xmlns:w16se="http://schemas.microsoft.com/office/word/2015/wordml/symex" xmlns:wpg="http://schemas.microsoft.com/office/word/2010/wordprocessingGroup" xmlns:wpi="http://schemas.microsoft.com/office/word/2010/wordprocessingInk" xmlns:wne="http://schemas.microsoft.com/office/word/2006/wordml" xmlns:wps="http://schemas.microsoft.com/office/word/2010/wordprocessingShape" mc:Ignorable="w14 w15 w16se w16cid w16 w16cex w16sdtdh w16du wp14">
+<w:document xmlns:wpc="http://schemas.microsoft.com/office/word/2010/wordprocessingCanvas" xmlns:cx="http://schemas.microsoft.com/office/drawing/2014/chartex" xmlns:cx1="http://schemas.microsoft.com/office/drawing/2015/9/8/chartex" xmlns:cx2="http://schemas.microsoft.com/office/drawing/2015/10/21/chartex" xmlns:cx3="http://schemas.microsoft.com/office/drawing/2016/5/9/chartex" xmlns:cx4="http://schemas.microsoft.com/office/drawing/2016/5/10/chartex" xmlns:cx5="http://schemas.microsoft.com/office/drawing/2016/5/11/chartex" xmlns:cx6="http://schemas.microsoft.com/office/drawing/2016/5/12/chartex" xmlns:cx7="http://schemas.microsoft.com/office/drawing/2016/5/13/chartex" xmlns:cx8="http://schemas.microsoft.com/office/drawing/2016/5/14/chartex" xmlns:mc="http://schemas.openxmlformats.org/markup-compatibility/2006" xmlns:aink="http://schemas.microsoft.com/office/drawing/2016/ink" xmlns:am3d="http://schemas.microsoft.com/office/drawing/2017/model3d" xmlns:o="urn:schemas-microsoft-com:office:office" xmlns:oel="http://schemas.microsoft.com/office/2019/extlst" xmlns:r="http://schemas.openxmlformats.org/officeDocument/2006/relationships" xmlns:m="http://schemas.openxmlformats.org/officeDocument/2006/math" xmlns:v="urn:schemas-microsoft-com:vml" xmlns:wp14="http://schemas.microsoft.com/office/word/2010/wordprocessingDrawing" xmlns:wp="http://schemas.openxmlformats.org/drawingml/2006/wordprocessingDrawing" xmlns:w10="urn:schemas-microsoft-com:office:word" xmlns:w="http://schemas.openxmlformats.org/wordprocessingml/2006/main" xmlns:w14="http://schemas.microsoft.com/office/word/2010/wordml" xmlns:w15="http://schemas.microsoft.com/office/word/2012/wordml" xmlns:w16cex="http://schemas.microsoft.com/office/word/2018/wordml/cex" xmlns:w16cid="http://schemas.microsoft.com/office/word/2016/wordml/cid" xmlns:w16="http://schemas.microsoft.com/office/word/2018/wordml" xmlns:w16du="http://schemas.microsoft.com/office/word/2023/wordml/word16du" xmlns:w16sdtdh="http://schemas.microsoft.com/office/word/2020/wordml/sdtdatahash" xmlns:w16sdtfl="http://schemas.microsoft.com/office/word/2024/wordml/sdtformatlock" xmlns:w16se="http://schemas.microsoft.com/office/word/2015/wordml/symex" xmlns:wpg="http://schemas.microsoft.com/office/word/2010/wordprocessingGroup" xmlns:wpi="http://schemas.microsoft.com/office/word/2010/wordprocessingInk" xmlns:wne="http://schemas.microsoft.com/office/word/2006/wordml" xmlns:wps="http://schemas.microsoft.com/office/word/2010/wordprocessingShape" mc:Ignorable="w14 w15 w16se w16cid w16 w16cex w16sdtdh w16sdtfl w16du wp14">
   <w:body>
     <w:p>
       <w:pPr>
@@ -19,6 +19,9 @@
       </w:pPr>
       <w:r>
         <w:t>Student Id:</w:t>
+      </w:r>
+      <w:r>
+        <w:t xml:space="preserve"> 24045464</w:t>
       </w:r>
     </w:p>
     <w:bookmarkEnd w:id="0"/>
@@ -48,19 +51,84 @@
         </w:rPr>
         <w:t>Describe your approach to this part of the assessment</w:t>
       </w:r>
+      <w:r>
+        <w:rPr>
+          <w:b/>
+          <w:color w:val="006666"/>
+          <w:lang w:val="en-US"/>
+        </w:rPr>
+        <w:t>:</w:t>
+      </w:r>
     </w:p>
     <w:p>
       <w:pPr>
         <w:spacing w:line="360" w:lineRule="auto"/>
         <w:rPr>
-          <w:lang w:val="en-US"/>
-        </w:rPr>
-      </w:pPr>
+          <w:bCs/>
+          <w:lang w:val="en-US"/>
+        </w:rPr>
+      </w:pPr>
+      <w:r>
+        <w:rPr>
+          <w:bCs/>
+          <w:lang w:val="en-US"/>
+        </w:rPr>
+        <w:t xml:space="preserve">Since we cannot use anything other than core python, our main source of info comes from markdown files of lectures. The main challenge here is how to open a CSV file cause we can use </w:t>
+      </w:r>
+      <w:proofErr w:type="spellStart"/>
+      <w:proofErr w:type="gramStart"/>
+      <w:r>
+        <w:rPr>
+          <w:bCs/>
+          <w:lang w:val="en-US"/>
+        </w:rPr>
+        <w:t>readline</w:t>
+      </w:r>
+      <w:proofErr w:type="spellEnd"/>
+      <w:r>
+        <w:rPr>
+          <w:bCs/>
+          <w:lang w:val="en-US"/>
+        </w:rPr>
+        <w:t>(</w:t>
+      </w:r>
+      <w:proofErr w:type="gramEnd"/>
+      <w:r>
+        <w:rPr>
+          <w:bCs/>
+          <w:lang w:val="en-US"/>
+        </w:rPr>
+        <w:t xml:space="preserve">) method to read its lines. We will use </w:t>
+      </w:r>
+      <w:proofErr w:type="gramStart"/>
+      <w:r>
+        <w:rPr>
+          <w:bCs/>
+          <w:lang w:val="en-US"/>
+        </w:rPr>
+        <w:t>open(</w:t>
+      </w:r>
+      <w:proofErr w:type="gramEnd"/>
+      <w:r>
+        <w:rPr>
+          <w:bCs/>
+          <w:lang w:val="en-US"/>
+        </w:rPr>
+        <w:t>) function in core python here to open our file.</w:t>
+      </w:r>
     </w:p>
     <w:p>
       <w:pPr>
         <w:spacing w:line="360" w:lineRule="auto"/>
         <w:rPr>
+          <w:lang w:val="en-US"/>
+        </w:rPr>
+      </w:pPr>
+    </w:p>
+    <w:p>
+      <w:pPr>
+        <w:spacing w:line="360" w:lineRule="auto"/>
+        <w:rPr>
           <w:b/>
           <w:color w:val="006666"/>
           <w:lang w:val="en-US"/>
@@ -82,6 +150,24 @@
           <w:lang w:val="en-US"/>
         </w:rPr>
       </w:pPr>
+      <w:r>
+        <w:rPr>
+          <w:lang w:val="en-US"/>
+        </w:rPr>
+        <w:t xml:space="preserve">One of the advantages of python is its libraries and how it makes work easier. Comparing to R the process for python is rather detailed and needs us to read every line. But when we go through the reading materials of the </w:t>
+      </w:r>
+      <w:r>
+        <w:rPr>
+          <w:lang w:val="en-US"/>
+        </w:rPr>
+        <w:t>module,</w:t>
+      </w:r>
+      <w:r>
+        <w:rPr>
+          <w:lang w:val="en-US"/>
+        </w:rPr>
+        <w:t xml:space="preserve"> we find examples on how to implement this part easily.</w:t>
+      </w:r>
     </w:p>
     <w:p>
       <w:pPr>
@@ -108,6 +194,36 @@
           <w:lang w:val="en-US"/>
         </w:rPr>
       </w:pPr>
+      <w:r>
+        <w:rPr>
+          <w:lang w:val="en-US"/>
+        </w:rPr>
+        <w:t xml:space="preserve">At </w:t>
+      </w:r>
+      <w:r>
+        <w:rPr>
+          <w:lang w:val="en-US"/>
+        </w:rPr>
+        <w:t>first,</w:t>
+      </w:r>
+      <w:r>
+        <w:rPr>
+          <w:lang w:val="en-US"/>
+        </w:rPr>
+        <w:t xml:space="preserve"> I encountered memory issues as I forgot to close my file after each time of running it. But when I read about this </w:t>
+      </w:r>
+      <w:r>
+        <w:rPr>
+          <w:lang w:val="en-US"/>
+        </w:rPr>
+        <w:t>problem,</w:t>
+      </w:r>
+      <w:r>
+        <w:rPr>
+          <w:lang w:val="en-US"/>
+        </w:rPr>
+        <w:t xml:space="preserve"> I noticed I can use with to simplify the resource and connection management. This keyword has significantly made my code simpler.</w:t>
+      </w:r>
     </w:p>
     <w:p>
       <w:pPr>
@@ -134,6 +250,30 @@
           <w:lang w:val="en-US"/>
         </w:rPr>
       </w:pPr>
+      <w:r>
+        <w:rPr>
+          <w:lang w:val="en-US"/>
+        </w:rPr>
+        <w:t>First,</w:t>
+      </w:r>
+      <w:r>
+        <w:rPr>
+          <w:lang w:val="en-US"/>
+        </w:rPr>
+        <w:t xml:space="preserve"> I started reading about reading files using core python in communities. Most of the solutions suggested that I close my file after opening it. </w:t>
+      </w:r>
+      <w:r>
+        <w:rPr>
+          <w:lang w:val="en-US"/>
+        </w:rPr>
+        <w:t>So,</w:t>
+      </w:r>
+      <w:r>
+        <w:rPr>
+          <w:lang w:val="en-US"/>
+        </w:rPr>
+        <w:t xml:space="preserve"> the first version of the code was longer than the final version.</w:t>
+      </w:r>
     </w:p>
     <w:p>
       <w:pPr>
@@ -160,6 +300,26 @@
           <w:lang w:val="en-US"/>
         </w:rPr>
       </w:pPr>
+      <w:r>
+        <w:rPr>
+          <w:lang w:val="en-US"/>
+        </w:rPr>
+        <w:t xml:space="preserve">While with manages resources effectively we haven’t run tests to find out if it’s truly as efficient as </w:t>
+      </w:r>
+      <w:proofErr w:type="gramStart"/>
+      <w:r>
+        <w:rPr>
+          <w:lang w:val="en-US"/>
+        </w:rPr>
+        <w:t>close(</w:t>
+      </w:r>
+      <w:proofErr w:type="gramEnd"/>
+      <w:r>
+        <w:rPr>
+          <w:lang w:val="en-US"/>
+        </w:rPr>
+        <w:t>) function or not. But the strength in it is that we don’t have to add additional codes to close the file or face memory overload if we forget to close our file.</w:t>
+      </w:r>
     </w:p>
     <w:p>
       <w:pPr>
@@ -186,6 +346,12 @@
           <w:lang w:val="en-US"/>
         </w:rPr>
       </w:pPr>
+      <w:r>
+        <w:rPr>
+          <w:lang w:val="en-US"/>
+        </w:rPr>
+        <w:t>For our Pearson’s correlation function. We can use encoding instead of removing the non-numeric values so we can also calculate the correlation for categorical columns as well.</w:t>
+      </w:r>
     </w:p>
     <w:p>
       <w:pPr>
@@ -210,6 +376,12 @@
           <w:lang w:val="en-US"/>
         </w:rPr>
       </w:pPr>
+      <w:r>
+        <w:rPr>
+          <w:lang w:val="en-US"/>
+        </w:rPr>
+        <w:t xml:space="preserve">I would suggest that we also normalize the values and do z method on them. This will create a normalize scale in which we can compare different variables. </w:t>
+      </w:r>
     </w:p>
     <w:p>
       <w:pPr>
@@ -217,10 +389,7 @@
         <w:spacing w:line="360" w:lineRule="auto"/>
       </w:pPr>
       <w:r>
-        <w:t xml:space="preserve">Part </w:t>
-      </w:r>
-      <w:r>
-        <w:t>2</w:t>
+        <w:t>Part 2</w:t>
       </w:r>
     </w:p>
     <w:p>
@@ -248,6 +417,113 @@
           <w:lang w:val="en-US"/>
         </w:rPr>
       </w:pPr>
+      <w:r>
+        <w:rPr>
+          <w:lang w:val="en-US"/>
+        </w:rPr>
+        <w:t xml:space="preserve">When we look at our </w:t>
+      </w:r>
+      <w:r>
+        <w:rPr>
+          <w:lang w:val="en-US"/>
+        </w:rPr>
+        <w:t>columns,</w:t>
+      </w:r>
+      <w:r>
+        <w:rPr>
+          <w:lang w:val="en-US"/>
+        </w:rPr>
+        <w:t xml:space="preserve"> we see that we have a lot of non-numeric values such as age group </w:t>
+      </w:r>
+      <w:r>
+        <w:rPr>
+          <w:lang w:val="en-US"/>
+        </w:rPr>
+        <w:t xml:space="preserve">and region. Our two only numeric columns are score and </w:t>
+      </w:r>
+      <w:proofErr w:type="spellStart"/>
+      <w:r>
+        <w:rPr>
+          <w:lang w:val="en-US"/>
+        </w:rPr>
+        <w:t>click_events</w:t>
+      </w:r>
+      <w:proofErr w:type="spellEnd"/>
+      <w:r>
+        <w:rPr>
+          <w:lang w:val="en-US"/>
+        </w:rPr>
+        <w:t xml:space="preserve"> which is in another file. </w:t>
+      </w:r>
+      <w:proofErr w:type="gramStart"/>
+      <w:r>
+        <w:rPr>
+          <w:lang w:val="en-US"/>
+        </w:rPr>
+        <w:t>First</w:t>
+      </w:r>
+      <w:proofErr w:type="gramEnd"/>
+      <w:r>
+        <w:rPr>
+          <w:lang w:val="en-US"/>
+        </w:rPr>
+        <w:t xml:space="preserve"> we create a clean data frame t</w:t>
+      </w:r>
+      <w:r>
+        <w:rPr>
+          <w:lang w:val="en-US"/>
+        </w:rPr>
+        <w:t xml:space="preserve">o include our columns. While age, region and gender can be a predictor for students’ scores we want to find a variable that will give us actionable insights into this data. While it is very valuable </w:t>
+      </w:r>
+      <w:r>
+        <w:rPr>
+          <w:lang w:val="en-US"/>
+        </w:rPr>
+        <w:lastRenderedPageBreak/>
+        <w:t xml:space="preserve">to find out that male population are earning higher grades than female population as a </w:t>
+      </w:r>
+      <w:proofErr w:type="gramStart"/>
+      <w:r>
+        <w:rPr>
+          <w:lang w:val="en-US"/>
+        </w:rPr>
+        <w:t>hypothesis</w:t>
+      </w:r>
+      <w:proofErr w:type="gramEnd"/>
+      <w:r>
+        <w:rPr>
+          <w:lang w:val="en-US"/>
+        </w:rPr>
+        <w:t xml:space="preserve"> we’re going to need systematic changes to make changes for future observation. But we can see that we can see the </w:t>
+      </w:r>
+      <w:proofErr w:type="spellStart"/>
+      <w:r>
+        <w:rPr>
+          <w:lang w:val="en-US"/>
+        </w:rPr>
+        <w:t>click_events</w:t>
+      </w:r>
+      <w:proofErr w:type="spellEnd"/>
+      <w:r>
+        <w:rPr>
+          <w:lang w:val="en-US"/>
+        </w:rPr>
+        <w:t xml:space="preserve"> of each student along with their score and </w:t>
+      </w:r>
+      <w:proofErr w:type="spellStart"/>
+      <w:r>
+        <w:rPr>
+          <w:lang w:val="en-US"/>
+        </w:rPr>
+        <w:t>final_result</w:t>
+      </w:r>
+      <w:proofErr w:type="spellEnd"/>
+      <w:r>
+        <w:rPr>
+          <w:lang w:val="en-US"/>
+        </w:rPr>
+        <w:t>. This will help us see if using the online education platform helps students get better results.</w:t>
+      </w:r>
     </w:p>
     <w:p>
       <w:pPr>
@@ -274,6 +550,12 @@
           <w:lang w:val="en-US"/>
         </w:rPr>
       </w:pPr>
+      <w:r>
+        <w:rPr>
+          <w:lang w:val="en-US"/>
+        </w:rPr>
+        <w:t>The main challenge we find with this task is that “How to define an outlier?”. So statistically we can set up different boundaries with different methods, but we cannot be for sure that these datums are outliers or not.</w:t>
+      </w:r>
     </w:p>
     <w:p>
       <w:pPr>
@@ -300,6 +582,32 @@
           <w:lang w:val="en-US"/>
         </w:rPr>
       </w:pPr>
+      <w:r>
+        <w:rPr>
+          <w:lang w:val="en-US"/>
+        </w:rPr>
+        <w:t>When writing the z-score function, I encountered the problem with missing values.</w:t>
+      </w:r>
+      <w:r>
+        <w:rPr>
+          <w:lang w:val="en-US"/>
+        </w:rPr>
+        <w:t xml:space="preserve"> It would give division by zero sometimes and empty </w:t>
+      </w:r>
+      <w:proofErr w:type="gramStart"/>
+      <w:r>
+        <w:rPr>
+          <w:lang w:val="en-US"/>
+        </w:rPr>
+        <w:t>all of</w:t>
+      </w:r>
+      <w:proofErr w:type="gramEnd"/>
+      <w:r>
+        <w:rPr>
+          <w:lang w:val="en-US"/>
+        </w:rPr>
+        <w:t xml:space="preserve"> our data frame.</w:t>
+      </w:r>
     </w:p>
     <w:p>
       <w:pPr>
@@ -326,6 +634,34 @@
           <w:lang w:val="en-US"/>
         </w:rPr>
       </w:pPr>
+      <w:r>
+        <w:rPr>
+          <w:lang w:val="en-US"/>
+        </w:rPr>
+        <w:t xml:space="preserve">I used the function </w:t>
+      </w:r>
+      <w:proofErr w:type="spellStart"/>
+      <w:proofErr w:type="gramStart"/>
+      <w:r>
+        <w:rPr>
+          <w:lang w:val="en-US"/>
+        </w:rPr>
+        <w:t>dropna</w:t>
+      </w:r>
+      <w:proofErr w:type="spellEnd"/>
+      <w:r>
+        <w:rPr>
+          <w:lang w:val="en-US"/>
+        </w:rPr>
+        <w:t>(</w:t>
+      </w:r>
+      <w:proofErr w:type="gramEnd"/>
+      <w:r>
+        <w:rPr>
+          <w:lang w:val="en-US"/>
+        </w:rPr>
+        <w:t>) to drop the rows that have missing values in them.</w:t>
+      </w:r>
     </w:p>
     <w:p>
       <w:pPr>
@@ -352,6 +688,26 @@
           <w:lang w:val="en-US"/>
         </w:rPr>
       </w:pPr>
+      <w:r>
+        <w:rPr>
+          <w:lang w:val="en-US"/>
+        </w:rPr>
+        <w:t xml:space="preserve">While this approach is good for fast analysis. If we have a lot of missing </w:t>
+      </w:r>
+      <w:proofErr w:type="gramStart"/>
+      <w:r>
+        <w:rPr>
+          <w:lang w:val="en-US"/>
+        </w:rPr>
+        <w:t>values</w:t>
+      </w:r>
+      <w:proofErr w:type="gramEnd"/>
+      <w:r>
+        <w:rPr>
+          <w:lang w:val="en-US"/>
+        </w:rPr>
+        <w:t xml:space="preserve"> we will lose a big chunk of our data because we are dropping the rows. It is better if we could use other methods to handle the missing values without dropping the row completely. </w:t>
+      </w:r>
     </w:p>
     <w:p>
       <w:pPr>
@@ -378,6 +734,26 @@
           <w:lang w:val="en-US"/>
         </w:rPr>
       </w:pPr>
+      <w:r>
+        <w:rPr>
+          <w:lang w:val="en-US"/>
+        </w:rPr>
+        <w:t xml:space="preserve">For </w:t>
+      </w:r>
+      <w:proofErr w:type="gramStart"/>
+      <w:r>
+        <w:rPr>
+          <w:lang w:val="en-US"/>
+        </w:rPr>
+        <w:t>example</w:t>
+      </w:r>
+      <w:proofErr w:type="gramEnd"/>
+      <w:r>
+        <w:rPr>
+          <w:lang w:val="en-US"/>
+        </w:rPr>
+        <w:t xml:space="preserve"> we could replace the missing values with median of those columns. We could also find other libraries that will offer unpaired tests and correlation and handle the outliers within themselves.</w:t>
+      </w:r>
     </w:p>
     <w:p>
       <w:pPr>
@@ -402,6 +778,12 @@
           <w:lang w:val="en-US"/>
         </w:rPr>
       </w:pPr>
+      <w:r>
+        <w:rPr>
+          <w:lang w:val="en-US"/>
+        </w:rPr>
+        <w:t>Another approach would be looking at data from region and higher education status. We can see how our score compares against people from different regions or education backgrounds. This will also help us localize or simplify our educational content.</w:t>
+      </w:r>
     </w:p>
     <w:p>
       <w:pPr>
@@ -421,7 +803,7 @@
 </file>
 
 <file path=word/endnotes.xml><?xml version="1.0" encoding="utf-8"?>
-<w:endnotes xmlns:wpc="http://schemas.microsoft.com/office/word/2010/wordprocessingCanvas" xmlns:cx="http://schemas.microsoft.com/office/drawing/2014/chartex" xmlns:cx1="http://schemas.microsoft.com/office/drawing/2015/9/8/chartex" xmlns:cx2="http://schemas.microsoft.com/office/drawing/2015/10/21/chartex" xmlns:cx3="http://schemas.microsoft.com/office/drawing/2016/5/9/chartex" xmlns:cx4="http://schemas.microsoft.com/office/drawing/2016/5/10/chartex" xmlns:cx5="http://schemas.microsoft.com/office/drawing/2016/5/11/chartex" xmlns:cx6="http://schemas.microsoft.com/office/drawing/2016/5/12/chartex" xmlns:cx7="http://schemas.microsoft.com/office/drawing/2016/5/13/chartex" xmlns:cx8="http://schemas.microsoft.com/office/drawing/2016/5/14/chartex" xmlns:mc="http://schemas.openxmlformats.org/markup-compatibility/2006" xmlns:aink="http://schemas.microsoft.com/office/drawing/2016/ink" xmlns:am3d="http://schemas.microsoft.com/office/drawing/2017/model3d" xmlns:o="urn:schemas-microsoft-com:office:office" xmlns:oel="http://schemas.microsoft.com/office/2019/extlst" xmlns:r="http://schemas.openxmlformats.org/officeDocument/2006/relationships" xmlns:m="http://schemas.openxmlformats.org/officeDocument/2006/math" xmlns:v="urn:schemas-microsoft-com:vml" xmlns:wp14="http://schemas.microsoft.com/office/word/2010/wordprocessingDrawing" xmlns:wp="http://schemas.openxmlformats.org/drawingml/2006/wordprocessingDrawing" xmlns:w10="urn:schemas-microsoft-com:office:word" xmlns:w="http://schemas.openxmlformats.org/wordprocessingml/2006/main" xmlns:w14="http://schemas.microsoft.com/office/word/2010/wordml" xmlns:w15="http://schemas.microsoft.com/office/word/2012/wordml" xmlns:w16cex="http://schemas.microsoft.com/office/word/2018/wordml/cex" xmlns:w16cid="http://schemas.microsoft.com/office/word/2016/wordml/cid" xmlns:w16="http://schemas.microsoft.com/office/word/2018/wordml" xmlns:w16du="http://schemas.microsoft.com/office/word/2023/wordml/word16du" xmlns:w16sdtdh="http://schemas.microsoft.com/office/word/2020/wordml/sdtdatahash" xmlns:w16se="http://schemas.microsoft.com/office/word/2015/wordml/symex" xmlns:wpg="http://schemas.microsoft.com/office/word/2010/wordprocessingGroup" xmlns:wpi="http://schemas.microsoft.com/office/word/2010/wordprocessingInk" xmlns:wne="http://schemas.microsoft.com/office/word/2006/wordml" xmlns:wps="http://schemas.microsoft.com/office/word/2010/wordprocessingShape" mc:Ignorable="w14 w15 w16se w16cid w16 w16cex w16sdtdh w16du wp14">
+<w:endnotes xmlns:wpc="http://schemas.microsoft.com/office/word/2010/wordprocessingCanvas" xmlns:cx="http://schemas.microsoft.com/office/drawing/2014/chartex" xmlns:cx1="http://schemas.microsoft.com/office/drawing/2015/9/8/chartex" xmlns:cx2="http://schemas.microsoft.com/office/drawing/2015/10/21/chartex" xmlns:cx3="http://schemas.microsoft.com/office/drawing/2016/5/9/chartex" xmlns:cx4="http://schemas.microsoft.com/office/drawing/2016/5/10/chartex" xmlns:cx5="http://schemas.microsoft.com/office/drawing/2016/5/11/chartex" xmlns:cx6="http://schemas.microsoft.com/office/drawing/2016/5/12/chartex" xmlns:cx7="http://schemas.microsoft.com/office/drawing/2016/5/13/chartex" xmlns:cx8="http://schemas.microsoft.com/office/drawing/2016/5/14/chartex" xmlns:mc="http://schemas.openxmlformats.org/markup-compatibility/2006" xmlns:aink="http://schemas.microsoft.com/office/drawing/2016/ink" xmlns:am3d="http://schemas.microsoft.com/office/drawing/2017/model3d" xmlns:o="urn:schemas-microsoft-com:office:office" xmlns:oel="http://schemas.microsoft.com/office/2019/extlst" xmlns:r="http://schemas.openxmlformats.org/officeDocument/2006/relationships" xmlns:m="http://schemas.openxmlformats.org/officeDocument/2006/math" xmlns:v="urn:schemas-microsoft-com:vml" xmlns:wp14="http://schemas.microsoft.com/office/word/2010/wordprocessingDrawing" xmlns:wp="http://schemas.openxmlformats.org/drawingml/2006/wordprocessingDrawing" xmlns:w10="urn:schemas-microsoft-com:office:word" xmlns:w="http://schemas.openxmlformats.org/wordprocessingml/2006/main" xmlns:w14="http://schemas.microsoft.com/office/word/2010/wordml" xmlns:w15="http://schemas.microsoft.com/office/word/2012/wordml" xmlns:w16cex="http://schemas.microsoft.com/office/word/2018/wordml/cex" xmlns:w16cid="http://schemas.microsoft.com/office/word/2016/wordml/cid" xmlns:w16="http://schemas.microsoft.com/office/word/2018/wordml" xmlns:w16du="http://schemas.microsoft.com/office/word/2023/wordml/word16du" xmlns:w16sdtdh="http://schemas.microsoft.com/office/word/2020/wordml/sdtdatahash" xmlns:w16sdtfl="http://schemas.microsoft.com/office/word/2024/wordml/sdtformatlock" xmlns:w16se="http://schemas.microsoft.com/office/word/2015/wordml/symex" xmlns:wpg="http://schemas.microsoft.com/office/word/2010/wordprocessingGroup" xmlns:wpi="http://schemas.microsoft.com/office/word/2010/wordprocessingInk" xmlns:wne="http://schemas.microsoft.com/office/word/2006/wordml" xmlns:wps="http://schemas.microsoft.com/office/word/2010/wordprocessingShape" mc:Ignorable="w14 w15 w16se w16cid w16 w16cex w16sdtdh w16sdtfl w16du wp14">
   <w:endnote w:type="separator" w:id="-1">
     <w:p>
       <w:r>
@@ -449,7 +831,7 @@
 </file>
 
 <file path=word/footnotes.xml><?xml version="1.0" encoding="utf-8"?>
-<w:footnotes xmlns:wpc="http://schemas.microsoft.com/office/word/2010/wordprocessingCanvas" xmlns:cx="http://schemas.microsoft.com/office/drawing/2014/chartex" xmlns:cx1="http://schemas.microsoft.com/office/drawing/2015/9/8/chartex" xmlns:cx2="http://schemas.microsoft.com/office/drawing/2015/10/21/chartex" xmlns:cx3="http://schemas.microsoft.com/office/drawing/2016/5/9/chartex" xmlns:cx4="http://schemas.microsoft.com/office/drawing/2016/5/10/chartex" xmlns:cx5="http://schemas.microsoft.com/office/drawing/2016/5/11/chartex" xmlns:cx6="http://schemas.microsoft.com/office/drawing/2016/5/12/chartex" xmlns:cx7="http://schemas.microsoft.com/office/drawing/2016/5/13/chartex" xmlns:cx8="http://schemas.microsoft.com/office/drawing/2016/5/14/chartex" xmlns:mc="http://schemas.openxmlformats.org/markup-compatibility/2006" xmlns:aink="http://schemas.microsoft.com/office/drawing/2016/ink" xmlns:am3d="http://schemas.microsoft.com/office/drawing/2017/model3d" xmlns:o="urn:schemas-microsoft-com:office:office" xmlns:oel="http://schemas.microsoft.com/office/2019/extlst" xmlns:r="http://schemas.openxmlformats.org/officeDocument/2006/relationships" xmlns:m="http://schemas.openxmlformats.org/officeDocument/2006/math" xmlns:v="urn:schemas-microsoft-com:vml" xmlns:wp14="http://schemas.microsoft.com/office/word/2010/wordprocessingDrawing" xmlns:wp="http://schemas.openxmlformats.org/drawingml/2006/wordprocessingDrawing" xmlns:w10="urn:schemas-microsoft-com:office:word" xmlns:w="http://schemas.openxmlformats.org/wordprocessingml/2006/main" xmlns:w14="http://schemas.microsoft.com/office/word/2010/wordml" xmlns:w15="http://schemas.microsoft.com/office/word/2012/wordml" xmlns:w16cex="http://schemas.microsoft.com/office/word/2018/wordml/cex" xmlns:w16cid="http://schemas.microsoft.com/office/word/2016/wordml/cid" xmlns:w16="http://schemas.microsoft.com/office/word/2018/wordml" xmlns:w16du="http://schemas.microsoft.com/office/word/2023/wordml/word16du" xmlns:w16sdtdh="http://schemas.microsoft.com/office/word/2020/wordml/sdtdatahash" xmlns:w16se="http://schemas.microsoft.com/office/word/2015/wordml/symex" xmlns:wpg="http://schemas.microsoft.com/office/word/2010/wordprocessingGroup" xmlns:wpi="http://schemas.microsoft.com/office/word/2010/wordprocessingInk" xmlns:wne="http://schemas.microsoft.com/office/word/2006/wordml" xmlns:wps="http://schemas.microsoft.com/office/word/2010/wordprocessingShape" mc:Ignorable="w14 w15 w16se w16cid w16 w16cex w16sdtdh w16du wp14">
+<w:footnotes xmlns:wpc="http://schemas.microsoft.com/office/word/2010/wordprocessingCanvas" xmlns:cx="http://schemas.microsoft.com/office/drawing/2014/chartex" xmlns:cx1="http://schemas.microsoft.com/office/drawing/2015/9/8/chartex" xmlns:cx2="http://schemas.microsoft.com/office/drawing/2015/10/21/chartex" xmlns:cx3="http://schemas.microsoft.com/office/drawing/2016/5/9/chartex" xmlns:cx4="http://schemas.microsoft.com/office/drawing/2016/5/10/chartex" xmlns:cx5="http://schemas.microsoft.com/office/drawing/2016/5/11/chartex" xmlns:cx6="http://schemas.microsoft.com/office/drawing/2016/5/12/chartex" xmlns:cx7="http://schemas.microsoft.com/office/drawing/2016/5/13/chartex" xmlns:cx8="http://schemas.microsoft.com/office/drawing/2016/5/14/chartex" xmlns:mc="http://schemas.openxmlformats.org/markup-compatibility/2006" xmlns:aink="http://schemas.microsoft.com/office/drawing/2016/ink" xmlns:am3d="http://schemas.microsoft.com/office/drawing/2017/model3d" xmlns:o="urn:schemas-microsoft-com:office:office" xmlns:oel="http://schemas.microsoft.com/office/2019/extlst" xmlns:r="http://schemas.openxmlformats.org/officeDocument/2006/relationships" xmlns:m="http://schemas.openxmlformats.org/officeDocument/2006/math" xmlns:v="urn:schemas-microsoft-com:vml" xmlns:wp14="http://schemas.microsoft.com/office/word/2010/wordprocessingDrawing" xmlns:wp="http://schemas.openxmlformats.org/drawingml/2006/wordprocessingDrawing" xmlns:w10="urn:schemas-microsoft-com:office:word" xmlns:w="http://schemas.openxmlformats.org/wordprocessingml/2006/main" xmlns:w14="http://schemas.microsoft.com/office/word/2010/wordml" xmlns:w15="http://schemas.microsoft.com/office/word/2012/wordml" xmlns:w16cex="http://schemas.microsoft.com/office/word/2018/wordml/cex" xmlns:w16cid="http://schemas.microsoft.com/office/word/2016/wordml/cid" xmlns:w16="http://schemas.microsoft.com/office/word/2018/wordml" xmlns:w16du="http://schemas.microsoft.com/office/word/2023/wordml/word16du" xmlns:w16sdtdh="http://schemas.microsoft.com/office/word/2020/wordml/sdtdatahash" xmlns:w16sdtfl="http://schemas.microsoft.com/office/word/2024/wordml/sdtformatlock" xmlns:w16se="http://schemas.microsoft.com/office/word/2015/wordml/symex" xmlns:wpg="http://schemas.microsoft.com/office/word/2010/wordprocessingGroup" xmlns:wpi="http://schemas.microsoft.com/office/word/2010/wordprocessingInk" xmlns:wne="http://schemas.microsoft.com/office/word/2006/wordml" xmlns:wps="http://schemas.microsoft.com/office/word/2010/wordprocessingShape" mc:Ignorable="w14 w15 w16se w16cid w16 w16cex w16sdtdh w16sdtfl w16du wp14">
   <w:footnote w:type="separator" w:id="-1">
     <w:p>
       <w:r>
@@ -477,7 +859,7 @@
 </file>
 
 <file path=word/numbering.xml><?xml version="1.0" encoding="utf-8"?>
-<w:numbering xmlns:wpc="http://schemas.microsoft.com/office/word/2010/wordprocessingCanvas" xmlns:cx="http://schemas.microsoft.com/office/drawing/2014/chartex" xmlns:cx1="http://schemas.microsoft.com/office/drawing/2015/9/8/chartex" xmlns:cx2="http://schemas.microsoft.com/office/drawing/2015/10/21/chartex" xmlns:cx3="http://schemas.microsoft.com/office/drawing/2016/5/9/chartex" xmlns:cx4="http://schemas.microsoft.com/office/drawing/2016/5/10/chartex" xmlns:cx5="http://schemas.microsoft.com/office/drawing/2016/5/11/chartex" xmlns:cx6="http://schemas.microsoft.com/office/drawing/2016/5/12/chartex" xmlns:cx7="http://schemas.microsoft.com/office/drawing/2016/5/13/chartex" xmlns:cx8="http://schemas.microsoft.com/office/drawing/2016/5/14/chartex" xmlns:mc="http://schemas.openxmlformats.org/markup-compatibility/2006" xmlns:aink="http://schemas.microsoft.com/office/drawing/2016/ink" xmlns:am3d="http://schemas.microsoft.com/office/drawing/2017/model3d" xmlns:o="urn:schemas-microsoft-com:office:office" xmlns:oel="http://schemas.microsoft.com/office/2019/extlst" xmlns:r="http://schemas.openxmlformats.org/officeDocument/2006/relationships" xmlns:m="http://schemas.openxmlformats.org/officeDocument/2006/math" xmlns:v="urn:schemas-microsoft-com:vml" xmlns:wp14="http://schemas.microsoft.com/office/word/2010/wordprocessingDrawing" xmlns:wp="http://schemas.openxmlformats.org/drawingml/2006/wordprocessingDrawing" xmlns:w10="urn:schemas-microsoft-com:office:word" xmlns:w="http://schemas.openxmlformats.org/wordprocessingml/2006/main" xmlns:w14="http://schemas.microsoft.com/office/word/2010/wordml" xmlns:w15="http://schemas.microsoft.com/office/word/2012/wordml" xmlns:w16cex="http://schemas.microsoft.com/office/word/2018/wordml/cex" xmlns:w16cid="http://schemas.microsoft.com/office/word/2016/wordml/cid" xmlns:w16="http://schemas.microsoft.com/office/word/2018/wordml" xmlns:w16du="http://schemas.microsoft.com/office/word/2023/wordml/word16du" xmlns:w16sdtdh="http://schemas.microsoft.com/office/word/2020/wordml/sdtdatahash" xmlns:w16se="http://schemas.microsoft.com/office/word/2015/wordml/symex" xmlns:wpg="http://schemas.microsoft.com/office/word/2010/wordprocessingGroup" xmlns:wpi="http://schemas.microsoft.com/office/word/2010/wordprocessingInk" xmlns:wne="http://schemas.microsoft.com/office/word/2006/wordml" xmlns:wps="http://schemas.microsoft.com/office/word/2010/wordprocessingShape" mc:Ignorable="w14 w15 w16se w16cid w16 w16cex w16sdtdh w16du wp14">
+<w:numbering xmlns:wpc="http://schemas.microsoft.com/office/word/2010/wordprocessingCanvas" xmlns:cx="http://schemas.microsoft.com/office/drawing/2014/chartex" xmlns:cx1="http://schemas.microsoft.com/office/drawing/2015/9/8/chartex" xmlns:cx2="http://schemas.microsoft.com/office/drawing/2015/10/21/chartex" xmlns:cx3="http://schemas.microsoft.com/office/drawing/2016/5/9/chartex" xmlns:cx4="http://schemas.microsoft.com/office/drawing/2016/5/10/chartex" xmlns:cx5="http://schemas.microsoft.com/office/drawing/2016/5/11/chartex" xmlns:cx6="http://schemas.microsoft.com/office/drawing/2016/5/12/chartex" xmlns:cx7="http://schemas.microsoft.com/office/drawing/2016/5/13/chartex" xmlns:cx8="http://schemas.microsoft.com/office/drawing/2016/5/14/chartex" xmlns:mc="http://schemas.openxmlformats.org/markup-compatibility/2006" xmlns:aink="http://schemas.microsoft.com/office/drawing/2016/ink" xmlns:am3d="http://schemas.microsoft.com/office/drawing/2017/model3d" xmlns:o="urn:schemas-microsoft-com:office:office" xmlns:oel="http://schemas.microsoft.com/office/2019/extlst" xmlns:r="http://schemas.openxmlformats.org/officeDocument/2006/relationships" xmlns:m="http://schemas.openxmlformats.org/officeDocument/2006/math" xmlns:v="urn:schemas-microsoft-com:vml" xmlns:wp14="http://schemas.microsoft.com/office/word/2010/wordprocessingDrawing" xmlns:wp="http://schemas.openxmlformats.org/drawingml/2006/wordprocessingDrawing" xmlns:w10="urn:schemas-microsoft-com:office:word" xmlns:w="http://schemas.openxmlformats.org/wordprocessingml/2006/main" xmlns:w14="http://schemas.microsoft.com/office/word/2010/wordml" xmlns:w15="http://schemas.microsoft.com/office/word/2012/wordml" xmlns:w16cex="http://schemas.microsoft.com/office/word/2018/wordml/cex" xmlns:w16cid="http://schemas.microsoft.com/office/word/2016/wordml/cid" xmlns:w16="http://schemas.microsoft.com/office/word/2018/wordml" xmlns:w16du="http://schemas.microsoft.com/office/word/2023/wordml/word16du" xmlns:w16sdtdh="http://schemas.microsoft.com/office/word/2020/wordml/sdtdatahash" xmlns:w16sdtfl="http://schemas.microsoft.com/office/word/2024/wordml/sdtformatlock" xmlns:w16se="http://schemas.microsoft.com/office/word/2015/wordml/symex" xmlns:wpg="http://schemas.microsoft.com/office/word/2010/wordprocessingGroup" xmlns:wpi="http://schemas.microsoft.com/office/word/2010/wordprocessingInk" xmlns:wne="http://schemas.microsoft.com/office/word/2006/wordml" xmlns:wps="http://schemas.microsoft.com/office/word/2010/wordprocessingShape" mc:Ignorable="w14 w15 w16se w16cid w16 w16cex w16sdtdh w16sdtfl w16du wp14">
   <w:abstractNum w:abstractNumId="0" w15:restartNumberingAfterBreak="0">
     <w:nsid w:val="0264660F"/>
     <w:multiLevelType w:val="hybridMultilevel"/>
@@ -1859,7 +2241,7 @@
 </file>
 
 <file path=word/styles.xml><?xml version="1.0" encoding="utf-8"?>
-<w:styles xmlns:mc="http://schemas.openxmlformats.org/markup-compatibility/2006" xmlns:r="http://schemas.openxmlformats.org/officeDocument/2006/relationships" xmlns:w="http://schemas.openxmlformats.org/wordprocessingml/2006/main" xmlns:w14="http://schemas.microsoft.com/office/word/2010/wordml" xmlns:w15="http://schemas.microsoft.com/office/word/2012/wordml" xmlns:w16cex="http://schemas.microsoft.com/office/word/2018/wordml/cex" xmlns:w16cid="http://schemas.microsoft.com/office/word/2016/wordml/cid" xmlns:w16="http://schemas.microsoft.com/office/word/2018/wordml" xmlns:w16du="http://schemas.microsoft.com/office/word/2023/wordml/word16du" xmlns:w16sdtdh="http://schemas.microsoft.com/office/word/2020/wordml/sdtdatahash" xmlns:w16se="http://schemas.microsoft.com/office/word/2015/wordml/symex" mc:Ignorable="w14 w15 w16se w16cid w16 w16cex w16sdtdh w16du">
+<w:styles xmlns:mc="http://schemas.openxmlformats.org/markup-compatibility/2006" xmlns:r="http://schemas.openxmlformats.org/officeDocument/2006/relationships" xmlns:w="http://schemas.openxmlformats.org/wordprocessingml/2006/main" xmlns:w14="http://schemas.microsoft.com/office/word/2010/wordml" xmlns:w15="http://schemas.microsoft.com/office/word/2012/wordml" xmlns:w16cex="http://schemas.microsoft.com/office/word/2018/wordml/cex" xmlns:w16cid="http://schemas.microsoft.com/office/word/2016/wordml/cid" xmlns:w16="http://schemas.microsoft.com/office/word/2018/wordml" xmlns:w16du="http://schemas.microsoft.com/office/word/2023/wordml/word16du" xmlns:w16sdtdh="http://schemas.microsoft.com/office/word/2020/wordml/sdtdatahash" xmlns:w16sdtfl="http://schemas.microsoft.com/office/word/2024/wordml/sdtformatlock" xmlns:w16se="http://schemas.microsoft.com/office/word/2015/wordml/symex" mc:Ignorable="w14 w15 w16se w16cid w16 w16cex w16sdtdh w16sdtfl w16du">
   <w:docDefaults>
     <w:rPrDefault>
       <w:rPr>
@@ -3720,6 +4102,25 @@
 </file>
 
 <file path=customXml/item1.xml><?xml version="1.0" encoding="utf-8"?>
+<p:properties xmlns:p="http://schemas.microsoft.com/office/2006/metadata/properties" xmlns:xsi="http://www.w3.org/2001/XMLSchema-instance" xmlns:pc="http://schemas.microsoft.com/office/infopath/2007/PartnerControls">
+  <documentManagement/>
+</p:properties>
+</file>
+
+<file path=customXml/item2.xml><?xml version="1.0" encoding="utf-8"?>
+<b:Sources xmlns:b="http://schemas.openxmlformats.org/officeDocument/2006/bibliography" xmlns="http://schemas.openxmlformats.org/officeDocument/2006/bibliography" SelectedStyle="\harvardanglia2008officeonline.xsl" StyleName="Harvard - Anglia" Version="2008"/>
+</file>
+
+<file path=customXml/item3.xml><?xml version="1.0" encoding="utf-8"?>
+<?mso-contentType ?>
+<FormTemplates xmlns="http://schemas.microsoft.com/sharepoint/v3/contenttype/forms">
+  <Display>DocumentLibraryForm</Display>
+  <Edit>DocumentLibraryForm</Edit>
+  <New>DocumentLibraryForm</New>
+</FormTemplates>
+</file>
+
+<file path=customXml/item4.xml><?xml version="1.0" encoding="utf-8"?>
 <ct:contentTypeSchema xmlns:ct="http://schemas.microsoft.com/office/2006/metadata/contentType" xmlns:ma="http://schemas.microsoft.com/office/2006/metadata/properties/metaAttributes" ct:_="" ma:_="" ma:contentTypeName="Document" ma:contentTypeID="0x0101002685DF62B3E31B4CA6DF87A108C8104B" ma:contentTypeVersion="11" ma:contentTypeDescription="Create a new document." ma:contentTypeScope="" ma:versionID="1acaa91cb2163c28cd9670923416168c">
   <xsd:schema xmlns:xsd="http://www.w3.org/2001/XMLSchema" xmlns:xs="http://www.w3.org/2001/XMLSchema" xmlns:p="http://schemas.microsoft.com/office/2006/metadata/properties" xmlns:ns3="58e59202-fd21-49f6-80f0-3e7c18bc4f50" xmlns:ns4="9bc6d88b-1163-4e43-a283-db92b58707af" targetNamespace="http://schemas.microsoft.com/office/2006/metadata/properties" ma:root="true" ma:fieldsID="af2a8e04f04c7cfd23a6e7f840e1f40b" ns3:_="" ns4:_="">
     <xsd:import namespace="58e59202-fd21-49f6-80f0-3e7c18bc4f50"/>
@@ -3928,26 +4329,32 @@
 </ct:contentTypeSchema>
 </file>
 
-<file path=customXml/item2.xml><?xml version="1.0" encoding="utf-8"?>
-<?mso-contentType ?>
-<FormTemplates xmlns="http://schemas.microsoft.com/sharepoint/v3/contenttype/forms">
-  <Display>DocumentLibraryForm</Display>
-  <Edit>DocumentLibraryForm</Edit>
-  <New>DocumentLibraryForm</New>
-</FormTemplates>
+<file path=customXml/itemProps1.xml><?xml version="1.0" encoding="utf-8"?>
+<ds:datastoreItem xmlns:ds="http://schemas.openxmlformats.org/officeDocument/2006/customXml" ds:itemID="{AF2BB716-4D80-438C-9D71-D90C70B8250F}">
+  <ds:schemaRefs>
+    <ds:schemaRef ds:uri="http://schemas.microsoft.com/office/2006/metadata/properties"/>
+    <ds:schemaRef ds:uri="http://schemas.microsoft.com/office/infopath/2007/PartnerControls"/>
+  </ds:schemaRefs>
+</ds:datastoreItem>
 </file>
 
-<file path=customXml/item3.xml><?xml version="1.0" encoding="utf-8"?>
-<b:Sources xmlns:b="http://schemas.openxmlformats.org/officeDocument/2006/bibliography" xmlns="http://schemas.openxmlformats.org/officeDocument/2006/bibliography" SelectedStyle="\harvardanglia2008officeonline.xsl" StyleName="Harvard - Anglia" Version="2008"/>
+<file path=customXml/itemProps2.xml><?xml version="1.0" encoding="utf-8"?>
+<ds:datastoreItem xmlns:ds="http://schemas.openxmlformats.org/officeDocument/2006/customXml" ds:itemID="{97245EFB-854D-4882-81CA-7AC11359B1B1}">
+  <ds:schemaRefs>
+    <ds:schemaRef ds:uri="http://schemas.openxmlformats.org/officeDocument/2006/bibliography"/>
+  </ds:schemaRefs>
+</ds:datastoreItem>
 </file>
 
-<file path=customXml/item4.xml><?xml version="1.0" encoding="utf-8"?>
-<p:properties xmlns:p="http://schemas.microsoft.com/office/2006/metadata/properties" xmlns:xsi="http://www.w3.org/2001/XMLSchema-instance" xmlns:pc="http://schemas.microsoft.com/office/infopath/2007/PartnerControls">
-  <documentManagement/>
-</p:properties>
+<file path=customXml/itemProps3.xml><?xml version="1.0" encoding="utf-8"?>
+<ds:datastoreItem xmlns:ds="http://schemas.openxmlformats.org/officeDocument/2006/customXml" ds:itemID="{F13DF6CA-9308-4FB9-8402-132DCE2F89D6}">
+  <ds:schemaRefs>
+    <ds:schemaRef ds:uri="http://schemas.microsoft.com/sharepoint/v3/contenttype/forms"/>
+  </ds:schemaRefs>
+</ds:datastoreItem>
 </file>
 
-<file path=customXml/itemProps1.xml><?xml version="1.0" encoding="utf-8"?>
+<file path=customXml/itemProps4.xml><?xml version="1.0" encoding="utf-8"?>
 <ds:datastoreItem xmlns:ds="http://schemas.openxmlformats.org/officeDocument/2006/customXml" ds:itemID="{27D44716-D10B-4857-BD56-9C6B150102EB}">
   <ds:schemaRefs>
     <ds:schemaRef ds:uri="http://schemas.microsoft.com/office/2006/metadata/contentType"/>
@@ -3964,29 +4371,4 @@
     <ds:schemaRef ds:uri="http://schemas.microsoft.com/internal/obd"/>
   </ds:schemaRefs>
 </ds:datastoreItem>
-</file>
-
-<file path=customXml/itemProps2.xml><?xml version="1.0" encoding="utf-8"?>
-<ds:datastoreItem xmlns:ds="http://schemas.openxmlformats.org/officeDocument/2006/customXml" ds:itemID="{F13DF6CA-9308-4FB9-8402-132DCE2F89D6}">
-  <ds:schemaRefs>
-    <ds:schemaRef ds:uri="http://schemas.microsoft.com/sharepoint/v3/contenttype/forms"/>
-  </ds:schemaRefs>
-</ds:datastoreItem>
-</file>
-
-<file path=customXml/itemProps3.xml><?xml version="1.0" encoding="utf-8"?>
-<ds:datastoreItem xmlns:ds="http://schemas.openxmlformats.org/officeDocument/2006/customXml" ds:itemID="{97245EFB-854D-4882-81CA-7AC11359B1B1}">
-  <ds:schemaRefs>
-    <ds:schemaRef ds:uri="http://schemas.openxmlformats.org/officeDocument/2006/bibliography"/>
-  </ds:schemaRefs>
-</ds:datastoreItem>
-</file>
-
-<file path=customXml/itemProps4.xml><?xml version="1.0" encoding="utf-8"?>
-<ds:datastoreItem xmlns:ds="http://schemas.openxmlformats.org/officeDocument/2006/customXml" ds:itemID="{AF2BB716-4D80-438C-9D71-D90C70B8250F}">
-  <ds:schemaRefs>
-    <ds:schemaRef ds:uri="http://schemas.microsoft.com/office/2006/metadata/properties"/>
-    <ds:schemaRef ds:uri="http://schemas.microsoft.com/office/infopath/2007/PartnerControls"/>
-  </ds:schemaRefs>
-</ds:datastoreItem>
 </file>
</xml_diff>